<commit_message>
Spelling Errors and logic error
Fixed em
</commit_message>
<xml_diff>
--- a/docpac_mar10/docpac_mar10.docx
+++ b/docpac_mar10/docpac_mar10.docx
@@ -2218,14 +2218,26 @@
               <w:rPr>
                 <w:i/>
               </w:rPr>
-              <w:t>Create and if statement that checks if the content of the request body parameter named “</w:t>
+              <w:t>Create an if statement that checks if the content of the request body parameter named “</w:t>
             </w:r>
             <w:proofErr w:type="spellStart"/>
             <w:r>
               <w:rPr>
                 <w:i/>
               </w:rPr>
-              <w:t>ordernumber</w:t>
+              <w:t>order</w:t>
+            </w:r>
+            <w:r>
+              <w:rPr>
+                <w:i/>
+              </w:rPr>
+              <w:t>N</w:t>
+            </w:r>
+            <w:r>
+              <w:rPr>
+                <w:i/>
+              </w:rPr>
+              <w:t>umber</w:t>
             </w:r>
             <w:proofErr w:type="spellEnd"/>
             <w:r>
@@ -2463,41 +2475,27 @@
               <w:rPr>
                 <w:b/>
               </w:rPr>
-              <w:t xml:space="preserve"> 8 more questions to help </w:t>
-            </w:r>
-            <w:proofErr w:type="spellStart"/>
+              <w:t xml:space="preserve"> 8 more questions to help you</w:t>
+            </w:r>
+            <w:bookmarkStart w:id="0" w:name="_GoBack"/>
+            <w:bookmarkEnd w:id="0"/>
             <w:r>
               <w:rPr>
                 <w:b/>
               </w:rPr>
-              <w:t>your</w:t>
-            </w:r>
-            <w:proofErr w:type="spellEnd"/>
+              <w:t xml:space="preserve"> and your class</w:t>
+            </w:r>
             <w:r>
               <w:rPr>
                 <w:b/>
               </w:rPr>
-              <w:t xml:space="preserve"> and your class</w:t>
+              <w:t xml:space="preserve"> </w:t>
             </w:r>
             <w:r>
               <w:rPr>
                 <w:b/>
               </w:rPr>
-              <w:t xml:space="preserve"> </w:t>
-            </w:r>
-            <w:proofErr w:type="gramStart"/>
-            <w:r>
-              <w:rPr>
-                <w:b/>
-              </w:rPr>
-              <w:t>mates</w:t>
-            </w:r>
-            <w:proofErr w:type="gramEnd"/>
-            <w:r>
-              <w:rPr>
-                <w:b/>
-              </w:rPr>
-              <w:t xml:space="preserve"> study for </w:t>
+              <w:t xml:space="preserve">mates study for </w:t>
             </w:r>
             <w:r>
               <w:rPr>
@@ -2542,7 +2540,19 @@
         <w:rPr>
           <w:b/>
         </w:rPr>
-        <w:t xml:space="preserve">[First Day] What did you take away from the Weekly </w:t>
+        <w:t>[First Day] What did you take away from th</w:t>
+      </w:r>
+      <w:r>
+        <w:rPr>
+          <w:b/>
+        </w:rPr>
+        <w:t>is week’s</w:t>
+      </w:r>
+      <w:r>
+        <w:rPr>
+          <w:b/>
+        </w:rPr>
+        <w:t xml:space="preserve"> Weekly </w:t>
       </w:r>
       <w:r>
         <w:rPr>
@@ -2554,7 +2564,7 @@
         <w:rPr>
           <w:b/>
         </w:rPr>
-        <w:t>eview this week?</w:t>
+        <w:t>eview?</w:t>
       </w:r>
     </w:p>
     <w:tbl>
@@ -4041,7 +4051,7 @@
             <v:imagedata r:id="rId13" o:title=""/>
             <w10:wrap type="square" anchorx="margin" anchory="margin"/>
           </v:shape>
-          <o:OLEObject Type="Embed" ProgID="PBrush" ShapeID="_x0000_s1037" DrawAspect="Content" ObjectID="_1708336139" r:id="rId14"/>
+          <o:OLEObject Type="Embed" ProgID="PBrush" ShapeID="_x0000_s1037" DrawAspect="Content" ObjectID="_1708407223" r:id="rId14"/>
         </w:object>
       </w:r>
       <w:r>
@@ -5353,8 +5363,6 @@
                   <w:r>
                     <w:t>Lesson Notes</w:t>
                   </w:r>
-                  <w:bookmarkStart w:id="0" w:name="_GoBack"/>
-                  <w:bookmarkEnd w:id="0"/>
                 </w:p>
               </w:tc>
             </w:tr>
@@ -5999,28 +6007,28 @@
         <v:path o:extrusionok="f" gradientshapeok="t" o:connecttype="rect"/>
         <o:lock v:ext="edit" aspectratio="t"/>
       </v:shapetype>
-      <v:shape id="_x0000_i1026" type="#_x0000_t75" alt="Pencil Svg Png Icon Free Download (#376363 ..." style="width:690.75pt;height:734.25pt;visibility:visible;mso-wrap-style:square" o:bullet="t">
+      <v:shape id="_x0000_i1026" type="#_x0000_t75" alt="Pencil Svg Png Icon Free Download (#376363 ..." style="width:691.2pt;height:734.4pt;visibility:visible;mso-wrap-style:square" o:bullet="t">
         <v:imagedata r:id="rId1" o:title="Pencil Svg Png Icon Free Download (#376363 "/>
       </v:shape>
     </w:pict>
   </w:numPicBullet>
   <w:numPicBullet w:numPicBulletId="1">
     <w:pict>
-      <v:shape id="_x0000_i1027" type="#_x0000_t75" alt="Eye Icon - Free Download at Icons8" style="width:1202.25pt;height:1202.25pt;visibility:visible;mso-wrap-style:square" o:bullet="t">
+      <v:shape id="_x0000_i1027" type="#_x0000_t75" alt="Eye Icon - Free Download at Icons8" style="width:1202.7pt;height:1202.7pt;visibility:visible;mso-wrap-style:square" o:bullet="t">
         <v:imagedata r:id="rId2" o:title="Eye Icon - Free Download at Icons8"/>
       </v:shape>
     </w:pict>
   </w:numPicBullet>
   <w:numPicBullet w:numPicBulletId="2">
     <w:pict>
-      <v:shape id="_x0000_i1028" type="#_x0000_t75" alt="Download from cloud" style="width:36.75pt;height:36.75pt;visibility:visible;mso-wrap-style:square" o:bullet="t">
+      <v:shape id="_x0000_i1028" type="#_x0000_t75" alt="Download from cloud" style="width:36.85pt;height:36.85pt;visibility:visible;mso-wrap-style:square" o:bullet="t">
         <v:imagedata r:id="rId3" o:title="Download from cloud"/>
       </v:shape>
     </w:pict>
   </w:numPicBullet>
   <w:numPicBullet w:numPicBulletId="3">
     <w:pict>
-      <v:shape id="_x0000_i1029" type="#_x0000_t75" style="width:165.75pt;height:165.75pt;visibility:visible;mso-wrap-style:square" o:bullet="t">
+      <v:shape id="_x0000_i1029" type="#_x0000_t75" style="width:165.9pt;height:165.9pt;visibility:visible;mso-wrap-style:square" o:bullet="t">
         <v:imagedata r:id="rId4" o:title="6867D38F"/>
       </v:shape>
     </w:pict>
@@ -9579,21 +9587,6 @@
 </file>
 
 <file path=customXml/item1.xml><?xml version="1.0" encoding="utf-8"?>
-<?mso-contentType ?>
-<FormTemplates xmlns="http://schemas.microsoft.com/sharepoint/v3/contenttype/forms">
-  <Display>DocumentLibraryForm</Display>
-  <Edit>DocumentLibraryForm</Edit>
-  <New>DocumentLibraryForm</New>
-</FormTemplates>
-</file>
-
-<file path=customXml/item2.xml><?xml version="1.0" encoding="utf-8"?>
-<p:properties xmlns:p="http://schemas.microsoft.com/office/2006/metadata/properties" xmlns:xsi="http://www.w3.org/2001/XMLSchema-instance" xmlns:pc="http://schemas.microsoft.com/office/infopath/2007/PartnerControls">
-  <documentManagement/>
-</p:properties>
-</file>
-
-<file path=customXml/item3.xml><?xml version="1.0" encoding="utf-8"?>
 <ct:contentTypeSchema xmlns:ct="http://schemas.microsoft.com/office/2006/metadata/contentType" xmlns:ma="http://schemas.microsoft.com/office/2006/metadata/properties/metaAttributes" ct:_="" ma:_="" ma:contentTypeName="Document" ma:contentTypeID="0x010100ABA223F759147049B9D8A25DED07DD24" ma:contentTypeVersion="14" ma:contentTypeDescription="Create a new document." ma:contentTypeScope="" ma:versionID="754cccfe17833f4d06e0267dc9c12ab7">
   <xsd:schema xmlns:xsd="http://www.w3.org/2001/XMLSchema" xmlns:xs="http://www.w3.org/2001/XMLSchema" xmlns:p="http://schemas.microsoft.com/office/2006/metadata/properties" xmlns:ns3="cc9255bc-4d99-4f42-bba5-857cbcc6e725" xmlns:ns4="fc2bff61-6a31-4c51-9f32-b9bba46405e5" targetNamespace="http://schemas.microsoft.com/office/2006/metadata/properties" ma:root="true" ma:fieldsID="e32414dc8724dfdc561355c14801bc84" ns3:_="" ns4:_="">
     <xsd:import namespace="cc9255bc-4d99-4f42-bba5-857cbcc6e725"/>
@@ -9822,36 +9815,26 @@
 </ct:contentTypeSchema>
 </file>
 
+<file path=customXml/item2.xml><?xml version="1.0" encoding="utf-8"?>
+<p:properties xmlns:p="http://schemas.microsoft.com/office/2006/metadata/properties" xmlns:xsi="http://www.w3.org/2001/XMLSchema-instance" xmlns:pc="http://schemas.microsoft.com/office/infopath/2007/PartnerControls">
+  <documentManagement/>
+</p:properties>
+</file>
+
+<file path=customXml/item3.xml><?xml version="1.0" encoding="utf-8"?>
+<?mso-contentType ?>
+<FormTemplates xmlns="http://schemas.microsoft.com/sharepoint/v3/contenttype/forms">
+  <Display>DocumentLibraryForm</Display>
+  <Edit>DocumentLibraryForm</Edit>
+  <New>DocumentLibraryForm</New>
+</FormTemplates>
+</file>
+
 <file path=customXml/item4.xml><?xml version="1.0" encoding="utf-8"?>
 <b:Sources xmlns:b="http://schemas.openxmlformats.org/officeDocument/2006/bibliography" xmlns="http://schemas.openxmlformats.org/officeDocument/2006/bibliography" SelectedStyle="\APASixthEditionOfficeOnline.xsl" StyleName="APA" Version="6"/>
 </file>
 
 <file path=customXml/itemProps1.xml><?xml version="1.0" encoding="utf-8"?>
-<ds:datastoreItem xmlns:ds="http://schemas.openxmlformats.org/officeDocument/2006/customXml" ds:itemID="{7BFD71E4-33D5-445D-9CFC-21F1C7989C0E}">
-  <ds:schemaRefs>
-    <ds:schemaRef ds:uri="http://schemas.microsoft.com/sharepoint/v3/contenttype/forms"/>
-  </ds:schemaRefs>
-</ds:datastoreItem>
-</file>
-
-<file path=customXml/itemProps2.xml><?xml version="1.0" encoding="utf-8"?>
-<ds:datastoreItem xmlns:ds="http://schemas.openxmlformats.org/officeDocument/2006/customXml" ds:itemID="{1A5F5AF1-B05B-4704-B970-F66948F444EC}">
-  <ds:schemaRefs>
-    <ds:schemaRef ds:uri="http://schemas.microsoft.com/office/infopath/2007/PartnerControls"/>
-    <ds:schemaRef ds:uri="fc2bff61-6a31-4c51-9f32-b9bba46405e5"/>
-    <ds:schemaRef ds:uri="http://purl.org/dc/terms/"/>
-    <ds:schemaRef ds:uri="cc9255bc-4d99-4f42-bba5-857cbcc6e725"/>
-    <ds:schemaRef ds:uri="http://schemas.microsoft.com/office/2006/documentManagement/types"/>
-    <ds:schemaRef ds:uri="http://purl.org/dc/elements/1.1/"/>
-    <ds:schemaRef ds:uri="http://purl.org/dc/dcmitype/"/>
-    <ds:schemaRef ds:uri="http://schemas.openxmlformats.org/package/2006/metadata/core-properties"/>
-    <ds:schemaRef ds:uri="http://schemas.microsoft.com/office/2006/metadata/properties"/>
-    <ds:schemaRef ds:uri="http://www.w3.org/XML/1998/namespace"/>
-  </ds:schemaRefs>
-</ds:datastoreItem>
-</file>
-
-<file path=customXml/itemProps3.xml><?xml version="1.0" encoding="utf-8"?>
 <ds:datastoreItem xmlns:ds="http://schemas.openxmlformats.org/officeDocument/2006/customXml" ds:itemID="{DDA83A75-2CCD-4D1B-9315-5B4B38A21415}">
   <ds:schemaRefs>
     <ds:schemaRef ds:uri="http://schemas.microsoft.com/office/2006/metadata/contentType"/>
@@ -9870,8 +9853,33 @@
 </ds:datastoreItem>
 </file>
 
+<file path=customXml/itemProps2.xml><?xml version="1.0" encoding="utf-8"?>
+<ds:datastoreItem xmlns:ds="http://schemas.openxmlformats.org/officeDocument/2006/customXml" ds:itemID="{1A5F5AF1-B05B-4704-B970-F66948F444EC}">
+  <ds:schemaRefs>
+    <ds:schemaRef ds:uri="http://www.w3.org/XML/1998/namespace"/>
+    <ds:schemaRef ds:uri="fc2bff61-6a31-4c51-9f32-b9bba46405e5"/>
+    <ds:schemaRef ds:uri="http://purl.org/dc/dcmitype/"/>
+    <ds:schemaRef ds:uri="http://purl.org/dc/elements/1.1/"/>
+    <ds:schemaRef ds:uri="cc9255bc-4d99-4f42-bba5-857cbcc6e725"/>
+    <ds:schemaRef ds:uri="http://schemas.microsoft.com/office/infopath/2007/PartnerControls"/>
+    <ds:schemaRef ds:uri="http://schemas.microsoft.com/office/2006/documentManagement/types"/>
+    <ds:schemaRef ds:uri="http://schemas.openxmlformats.org/package/2006/metadata/core-properties"/>
+    <ds:schemaRef ds:uri="http://schemas.microsoft.com/office/2006/metadata/properties"/>
+    <ds:schemaRef ds:uri="http://purl.org/dc/terms/"/>
+  </ds:schemaRefs>
+</ds:datastoreItem>
+</file>
+
+<file path=customXml/itemProps3.xml><?xml version="1.0" encoding="utf-8"?>
+<ds:datastoreItem xmlns:ds="http://schemas.openxmlformats.org/officeDocument/2006/customXml" ds:itemID="{7BFD71E4-33D5-445D-9CFC-21F1C7989C0E}">
+  <ds:schemaRefs>
+    <ds:schemaRef ds:uri="http://schemas.microsoft.com/sharepoint/v3/contenttype/forms"/>
+  </ds:schemaRefs>
+</ds:datastoreItem>
+</file>
+
 <file path=customXml/itemProps4.xml><?xml version="1.0" encoding="utf-8"?>
-<ds:datastoreItem xmlns:ds="http://schemas.openxmlformats.org/officeDocument/2006/customXml" ds:itemID="{15B02B3A-4E05-4B30-843F-088753D2955C}">
+<ds:datastoreItem xmlns:ds="http://schemas.openxmlformats.org/officeDocument/2006/customXml" ds:itemID="{43BEC351-ACFB-4243-8643-89076C47D6F6}">
   <ds:schemaRefs>
     <ds:schemaRef ds:uri="http://schemas.openxmlformats.org/officeDocument/2006/bibliography"/>
   </ds:schemaRefs>

</xml_diff>

<commit_message>
Revert "Spelling Errors and logic error"
This reverts commit fe001135f6d25605d43eee7b3de14c0c439bbfeb.
</commit_message>
<xml_diff>
--- a/docpac_mar10/docpac_mar10.docx
+++ b/docpac_mar10/docpac_mar10.docx
@@ -2218,26 +2218,14 @@
               <w:rPr>
                 <w:i/>
               </w:rPr>
-              <w:t>Create an if statement that checks if the content of the request body parameter named “</w:t>
+              <w:t>Create and if statement that checks if the content of the request body parameter named “</w:t>
             </w:r>
             <w:proofErr w:type="spellStart"/>
             <w:r>
               <w:rPr>
                 <w:i/>
               </w:rPr>
-              <w:t>order</w:t>
-            </w:r>
-            <w:r>
-              <w:rPr>
-                <w:i/>
-              </w:rPr>
-              <w:t>N</w:t>
-            </w:r>
-            <w:r>
-              <w:rPr>
-                <w:i/>
-              </w:rPr>
-              <w:t>umber</w:t>
+              <w:t>ordernumber</w:t>
             </w:r>
             <w:proofErr w:type="spellEnd"/>
             <w:r>
@@ -2475,14 +2463,20 @@
               <w:rPr>
                 <w:b/>
               </w:rPr>
-              <w:t xml:space="preserve"> 8 more questions to help you</w:t>
-            </w:r>
-            <w:bookmarkStart w:id="0" w:name="_GoBack"/>
-            <w:bookmarkEnd w:id="0"/>
+              <w:t xml:space="preserve"> 8 more questions to help </w:t>
+            </w:r>
+            <w:proofErr w:type="spellStart"/>
             <w:r>
               <w:rPr>
                 <w:b/>
               </w:rPr>
+              <w:t>your</w:t>
+            </w:r>
+            <w:proofErr w:type="spellEnd"/>
+            <w:r>
+              <w:rPr>
+                <w:b/>
+              </w:rPr>
               <w:t xml:space="preserve"> and your class</w:t>
             </w:r>
             <w:r>
@@ -2491,11 +2485,19 @@
               </w:rPr>
               <w:t xml:space="preserve"> </w:t>
             </w:r>
+            <w:proofErr w:type="gramStart"/>
             <w:r>
               <w:rPr>
                 <w:b/>
               </w:rPr>
-              <w:t xml:space="preserve">mates study for </w:t>
+              <w:t>mates</w:t>
+            </w:r>
+            <w:proofErr w:type="gramEnd"/>
+            <w:r>
+              <w:rPr>
+                <w:b/>
+              </w:rPr>
+              <w:t xml:space="preserve"> study for </w:t>
             </w:r>
             <w:r>
               <w:rPr>
@@ -2540,19 +2542,7 @@
         <w:rPr>
           <w:b/>
         </w:rPr>
-        <w:t>[First Day] What did you take away from th</w:t>
-      </w:r>
-      <w:r>
-        <w:rPr>
-          <w:b/>
-        </w:rPr>
-        <w:t>is week’s</w:t>
-      </w:r>
-      <w:r>
-        <w:rPr>
-          <w:b/>
-        </w:rPr>
-        <w:t xml:space="preserve"> Weekly </w:t>
+        <w:t xml:space="preserve">[First Day] What did you take away from the Weekly </w:t>
       </w:r>
       <w:r>
         <w:rPr>
@@ -2564,7 +2554,7 @@
         <w:rPr>
           <w:b/>
         </w:rPr>
-        <w:t>eview?</w:t>
+        <w:t>eview this week?</w:t>
       </w:r>
     </w:p>
     <w:tbl>
@@ -4051,7 +4041,7 @@
             <v:imagedata r:id="rId13" o:title=""/>
             <w10:wrap type="square" anchorx="margin" anchory="margin"/>
           </v:shape>
-          <o:OLEObject Type="Embed" ProgID="PBrush" ShapeID="_x0000_s1037" DrawAspect="Content" ObjectID="_1708407223" r:id="rId14"/>
+          <o:OLEObject Type="Embed" ProgID="PBrush" ShapeID="_x0000_s1037" DrawAspect="Content" ObjectID="_1708336139" r:id="rId14"/>
         </w:object>
       </w:r>
       <w:r>
@@ -5363,6 +5353,8 @@
                   <w:r>
                     <w:t>Lesson Notes</w:t>
                   </w:r>
+                  <w:bookmarkStart w:id="0" w:name="_GoBack"/>
+                  <w:bookmarkEnd w:id="0"/>
                 </w:p>
               </w:tc>
             </w:tr>
@@ -6007,28 +5999,28 @@
         <v:path o:extrusionok="f" gradientshapeok="t" o:connecttype="rect"/>
         <o:lock v:ext="edit" aspectratio="t"/>
       </v:shapetype>
-      <v:shape id="_x0000_i1026" type="#_x0000_t75" alt="Pencil Svg Png Icon Free Download (#376363 ..." style="width:691.2pt;height:734.4pt;visibility:visible;mso-wrap-style:square" o:bullet="t">
+      <v:shape id="_x0000_i1026" type="#_x0000_t75" alt="Pencil Svg Png Icon Free Download (#376363 ..." style="width:690.75pt;height:734.25pt;visibility:visible;mso-wrap-style:square" o:bullet="t">
         <v:imagedata r:id="rId1" o:title="Pencil Svg Png Icon Free Download (#376363 "/>
       </v:shape>
     </w:pict>
   </w:numPicBullet>
   <w:numPicBullet w:numPicBulletId="1">
     <w:pict>
-      <v:shape id="_x0000_i1027" type="#_x0000_t75" alt="Eye Icon - Free Download at Icons8" style="width:1202.7pt;height:1202.7pt;visibility:visible;mso-wrap-style:square" o:bullet="t">
+      <v:shape id="_x0000_i1027" type="#_x0000_t75" alt="Eye Icon - Free Download at Icons8" style="width:1202.25pt;height:1202.25pt;visibility:visible;mso-wrap-style:square" o:bullet="t">
         <v:imagedata r:id="rId2" o:title="Eye Icon - Free Download at Icons8"/>
       </v:shape>
     </w:pict>
   </w:numPicBullet>
   <w:numPicBullet w:numPicBulletId="2">
     <w:pict>
-      <v:shape id="_x0000_i1028" type="#_x0000_t75" alt="Download from cloud" style="width:36.85pt;height:36.85pt;visibility:visible;mso-wrap-style:square" o:bullet="t">
+      <v:shape id="_x0000_i1028" type="#_x0000_t75" alt="Download from cloud" style="width:36.75pt;height:36.75pt;visibility:visible;mso-wrap-style:square" o:bullet="t">
         <v:imagedata r:id="rId3" o:title="Download from cloud"/>
       </v:shape>
     </w:pict>
   </w:numPicBullet>
   <w:numPicBullet w:numPicBulletId="3">
     <w:pict>
-      <v:shape id="_x0000_i1029" type="#_x0000_t75" style="width:165.9pt;height:165.9pt;visibility:visible;mso-wrap-style:square" o:bullet="t">
+      <v:shape id="_x0000_i1029" type="#_x0000_t75" style="width:165.75pt;height:165.75pt;visibility:visible;mso-wrap-style:square" o:bullet="t">
         <v:imagedata r:id="rId4" o:title="6867D38F"/>
       </v:shape>
     </w:pict>
@@ -9587,6 +9579,21 @@
 </file>
 
 <file path=customXml/item1.xml><?xml version="1.0" encoding="utf-8"?>
+<?mso-contentType ?>
+<FormTemplates xmlns="http://schemas.microsoft.com/sharepoint/v3/contenttype/forms">
+  <Display>DocumentLibraryForm</Display>
+  <Edit>DocumentLibraryForm</Edit>
+  <New>DocumentLibraryForm</New>
+</FormTemplates>
+</file>
+
+<file path=customXml/item2.xml><?xml version="1.0" encoding="utf-8"?>
+<p:properties xmlns:p="http://schemas.microsoft.com/office/2006/metadata/properties" xmlns:xsi="http://www.w3.org/2001/XMLSchema-instance" xmlns:pc="http://schemas.microsoft.com/office/infopath/2007/PartnerControls">
+  <documentManagement/>
+</p:properties>
+</file>
+
+<file path=customXml/item3.xml><?xml version="1.0" encoding="utf-8"?>
 <ct:contentTypeSchema xmlns:ct="http://schemas.microsoft.com/office/2006/metadata/contentType" xmlns:ma="http://schemas.microsoft.com/office/2006/metadata/properties/metaAttributes" ct:_="" ma:_="" ma:contentTypeName="Document" ma:contentTypeID="0x010100ABA223F759147049B9D8A25DED07DD24" ma:contentTypeVersion="14" ma:contentTypeDescription="Create a new document." ma:contentTypeScope="" ma:versionID="754cccfe17833f4d06e0267dc9c12ab7">
   <xsd:schema xmlns:xsd="http://www.w3.org/2001/XMLSchema" xmlns:xs="http://www.w3.org/2001/XMLSchema" xmlns:p="http://schemas.microsoft.com/office/2006/metadata/properties" xmlns:ns3="cc9255bc-4d99-4f42-bba5-857cbcc6e725" xmlns:ns4="fc2bff61-6a31-4c51-9f32-b9bba46405e5" targetNamespace="http://schemas.microsoft.com/office/2006/metadata/properties" ma:root="true" ma:fieldsID="e32414dc8724dfdc561355c14801bc84" ns3:_="" ns4:_="">
     <xsd:import namespace="cc9255bc-4d99-4f42-bba5-857cbcc6e725"/>
@@ -9815,26 +9822,36 @@
 </ct:contentTypeSchema>
 </file>
 
-<file path=customXml/item2.xml><?xml version="1.0" encoding="utf-8"?>
-<p:properties xmlns:p="http://schemas.microsoft.com/office/2006/metadata/properties" xmlns:xsi="http://www.w3.org/2001/XMLSchema-instance" xmlns:pc="http://schemas.microsoft.com/office/infopath/2007/PartnerControls">
-  <documentManagement/>
-</p:properties>
-</file>
-
-<file path=customXml/item3.xml><?xml version="1.0" encoding="utf-8"?>
-<?mso-contentType ?>
-<FormTemplates xmlns="http://schemas.microsoft.com/sharepoint/v3/contenttype/forms">
-  <Display>DocumentLibraryForm</Display>
-  <Edit>DocumentLibraryForm</Edit>
-  <New>DocumentLibraryForm</New>
-</FormTemplates>
-</file>
-
 <file path=customXml/item4.xml><?xml version="1.0" encoding="utf-8"?>
 <b:Sources xmlns:b="http://schemas.openxmlformats.org/officeDocument/2006/bibliography" xmlns="http://schemas.openxmlformats.org/officeDocument/2006/bibliography" SelectedStyle="\APASixthEditionOfficeOnline.xsl" StyleName="APA" Version="6"/>
 </file>
 
 <file path=customXml/itemProps1.xml><?xml version="1.0" encoding="utf-8"?>
+<ds:datastoreItem xmlns:ds="http://schemas.openxmlformats.org/officeDocument/2006/customXml" ds:itemID="{7BFD71E4-33D5-445D-9CFC-21F1C7989C0E}">
+  <ds:schemaRefs>
+    <ds:schemaRef ds:uri="http://schemas.microsoft.com/sharepoint/v3/contenttype/forms"/>
+  </ds:schemaRefs>
+</ds:datastoreItem>
+</file>
+
+<file path=customXml/itemProps2.xml><?xml version="1.0" encoding="utf-8"?>
+<ds:datastoreItem xmlns:ds="http://schemas.openxmlformats.org/officeDocument/2006/customXml" ds:itemID="{1A5F5AF1-B05B-4704-B970-F66948F444EC}">
+  <ds:schemaRefs>
+    <ds:schemaRef ds:uri="http://schemas.microsoft.com/office/infopath/2007/PartnerControls"/>
+    <ds:schemaRef ds:uri="fc2bff61-6a31-4c51-9f32-b9bba46405e5"/>
+    <ds:schemaRef ds:uri="http://purl.org/dc/terms/"/>
+    <ds:schemaRef ds:uri="cc9255bc-4d99-4f42-bba5-857cbcc6e725"/>
+    <ds:schemaRef ds:uri="http://schemas.microsoft.com/office/2006/documentManagement/types"/>
+    <ds:schemaRef ds:uri="http://purl.org/dc/elements/1.1/"/>
+    <ds:schemaRef ds:uri="http://purl.org/dc/dcmitype/"/>
+    <ds:schemaRef ds:uri="http://schemas.openxmlformats.org/package/2006/metadata/core-properties"/>
+    <ds:schemaRef ds:uri="http://schemas.microsoft.com/office/2006/metadata/properties"/>
+    <ds:schemaRef ds:uri="http://www.w3.org/XML/1998/namespace"/>
+  </ds:schemaRefs>
+</ds:datastoreItem>
+</file>
+
+<file path=customXml/itemProps3.xml><?xml version="1.0" encoding="utf-8"?>
 <ds:datastoreItem xmlns:ds="http://schemas.openxmlformats.org/officeDocument/2006/customXml" ds:itemID="{DDA83A75-2CCD-4D1B-9315-5B4B38A21415}">
   <ds:schemaRefs>
     <ds:schemaRef ds:uri="http://schemas.microsoft.com/office/2006/metadata/contentType"/>
@@ -9853,33 +9870,8 @@
 </ds:datastoreItem>
 </file>
 
-<file path=customXml/itemProps2.xml><?xml version="1.0" encoding="utf-8"?>
-<ds:datastoreItem xmlns:ds="http://schemas.openxmlformats.org/officeDocument/2006/customXml" ds:itemID="{1A5F5AF1-B05B-4704-B970-F66948F444EC}">
-  <ds:schemaRefs>
-    <ds:schemaRef ds:uri="http://www.w3.org/XML/1998/namespace"/>
-    <ds:schemaRef ds:uri="fc2bff61-6a31-4c51-9f32-b9bba46405e5"/>
-    <ds:schemaRef ds:uri="http://purl.org/dc/dcmitype/"/>
-    <ds:schemaRef ds:uri="http://purl.org/dc/elements/1.1/"/>
-    <ds:schemaRef ds:uri="cc9255bc-4d99-4f42-bba5-857cbcc6e725"/>
-    <ds:schemaRef ds:uri="http://schemas.microsoft.com/office/infopath/2007/PartnerControls"/>
-    <ds:schemaRef ds:uri="http://schemas.microsoft.com/office/2006/documentManagement/types"/>
-    <ds:schemaRef ds:uri="http://schemas.openxmlformats.org/package/2006/metadata/core-properties"/>
-    <ds:schemaRef ds:uri="http://schemas.microsoft.com/office/2006/metadata/properties"/>
-    <ds:schemaRef ds:uri="http://purl.org/dc/terms/"/>
-  </ds:schemaRefs>
-</ds:datastoreItem>
-</file>
-
-<file path=customXml/itemProps3.xml><?xml version="1.0" encoding="utf-8"?>
-<ds:datastoreItem xmlns:ds="http://schemas.openxmlformats.org/officeDocument/2006/customXml" ds:itemID="{7BFD71E4-33D5-445D-9CFC-21F1C7989C0E}">
-  <ds:schemaRefs>
-    <ds:schemaRef ds:uri="http://schemas.microsoft.com/sharepoint/v3/contenttype/forms"/>
-  </ds:schemaRefs>
-</ds:datastoreItem>
-</file>
-
 <file path=customXml/itemProps4.xml><?xml version="1.0" encoding="utf-8"?>
-<ds:datastoreItem xmlns:ds="http://schemas.openxmlformats.org/officeDocument/2006/customXml" ds:itemID="{43BEC351-ACFB-4243-8643-89076C47D6F6}">
+<ds:datastoreItem xmlns:ds="http://schemas.openxmlformats.org/officeDocument/2006/customXml" ds:itemID="{15B02B3A-4E05-4B30-843F-088753D2955C}">
   <ds:schemaRefs>
     <ds:schemaRef ds:uri="http://schemas.openxmlformats.org/officeDocument/2006/bibliography"/>
   </ds:schemaRefs>

</xml_diff>